<commit_message>
Remove obsolete scripts and files related to the Babbitt Quote Generator portable version
- Deleted `add_defender_exclusion.ps1`, `build_executable.py`, `create_portable.ps1`, and `create_safe_portable.ps1` scripts, along with associated README and user guide files.
- Removed various template files, data files, and batch scripts that supported the portable version.
- Cleaned up the project structure by eliminating unnecessary files to streamline the codebase and improve maintainability.
- Added new documentation files for customer validation removal and foot threshold pricing updates, ensuring clarity on recent changes.
</commit_message>
<xml_diff>
--- a/export/templates/FS10000_template.docx
+++ b/export/templates/FS10000_template.docx
@@ -1,6 +1,6 @@
 
 <file path=word/document.xml><?xml version="1.0" encoding="utf-8"?>
-<w:document xmlns:o="urn:schemas-microsoft-com:office:office" xmlns:r="http://schemas.openxmlformats.org/officeDocument/2006/relationships" xmlns:v="urn:schemas-microsoft-com:vml" xmlns:w="http://schemas.openxmlformats.org/wordprocessingml/2006/main" xmlns:w10="urn:schemas-microsoft-com:office:word" xmlns:wp="http://schemas.openxmlformats.org/drawingml/2006/wordprocessingDrawing" xmlns:pic="http://schemas.openxmlformats.org/drawingml/2006/picture" xmlns:wps="http://schemas.microsoft.com/office/word/2010/wordprocessingShape" xmlns:wpg="http://schemas.microsoft.com/office/word/2010/wordprocessingGroup" xmlns:mc="http://schemas.openxmlformats.org/markup-compatibility/2006" xmlns:wp14="http://schemas.microsoft.com/office/word/2010/wordprocessingDrawing" xmlns:w14="http://schemas.microsoft.com/office/word/2010/wordml" xmlns:w15="http://schemas.microsoft.com/office/word/2012/wordml" mc:Ignorable="w14 wp14 w15">
+<w:document xmlns:o="urn:schemas-microsoft-com:office:office" xmlns:r="http://schemas.openxmlformats.org/officeDocument/2006/relationships" xmlns:v="urn:schemas-microsoft-com:vml" xmlns:w="http://schemas.openxmlformats.org/wordprocessingml/2006/main" xmlns:w10="urn:schemas-microsoft-com:office:word" xmlns:wp="http://schemas.openxmlformats.org/drawingml/2006/wordprocessingDrawing" xmlns:wps="http://schemas.microsoft.com/office/word/2010/wordprocessingShape" xmlns:wpg="http://schemas.microsoft.com/office/word/2010/wordprocessingGroup" xmlns:mc="http://schemas.openxmlformats.org/markup-compatibility/2006" xmlns:wp14="http://schemas.microsoft.com/office/word/2010/wordprocessingDrawing" xmlns:w14="http://schemas.microsoft.com/office/word/2010/wordml" xmlns:w15="http://schemas.microsoft.com/office/word/2012/wordml" mc:Ignorable="w14 wp14 w15">
   <w:body>
     <w:p>
       <w:pPr>
@@ -74,7 +74,14 @@
           <w:bCs w:val="false"/>
           <w:sz w:val="24"/>
         </w:rPr>
-        <w:t xml:space="preserve"> </w:t>
+        <w:t xml:space="preserve"> {{attention_name}}                                                   </w:t>
+      </w:r>
+      <w:r>
+        <w:rPr>
+          <w:b/>
+          <w:sz w:val="24"/>
+        </w:rPr>
+        <w:t>Quote #:</w:t>
       </w:r>
       <w:r>
         <w:rPr>
@@ -82,46 +89,7 @@
           <w:bCs w:val="false"/>
           <w:sz w:val="24"/>
         </w:rPr>
-        <w:t>{{attention_name}}</w:t>
-      </w:r>
-      <w:r>
-        <w:rPr>
-          <w:b w:val="false"/>
-          <w:bCs w:val="false"/>
-          <w:sz w:val="24"/>
-        </w:rPr>
-        <w:t xml:space="preserve">                                                   </w:t>
-      </w:r>
-      <w:r>
-        <w:rPr>
-          <w:b/>
-          <w:sz w:val="24"/>
-        </w:rPr>
-        <w:t>Quote #:</w:t>
-      </w:r>
-      <w:r>
-        <w:rPr>
-          <w:b w:val="false"/>
-          <w:bCs w:val="false"/>
-          <w:sz w:val="24"/>
-        </w:rPr>
-        <w:t xml:space="preserve"> </w:t>
-      </w:r>
-      <w:r>
-        <w:rPr>
-          <w:b w:val="false"/>
-          <w:bCs w:val="false"/>
-          <w:sz w:val="24"/>
-        </w:rPr>
-        <w:t>{{quote_number}}</w:t>
-      </w:r>
-      <w:r>
-        <w:rPr>
-          <w:b w:val="false"/>
-          <w:bCs w:val="false"/>
-          <w:sz w:val="24"/>
-        </w:rPr>
-        <w:t xml:space="preserve"> </w:t>
+        <w:t xml:space="preserve"> {{quote_number}} </w:t>
       </w:r>
     </w:p>
     <w:p>
@@ -180,19 +148,7 @@
         <w:rPr>
           <w:sz w:val="24"/>
         </w:rPr>
-        <w:t>{{</w:t>
-      </w:r>
-      <w:r>
-        <w:rPr>
-          <w:sz w:val="24"/>
-        </w:rPr>
-        <w:t>quantity</w:t>
-      </w:r>
-      <w:r>
-        <w:rPr>
-          <w:sz w:val="24"/>
-        </w:rPr>
-        <w:t>}} QTY</w:t>
+        <w:t>{{quantity}} QTY</w:t>
       </w:r>
       <w:r>
         <w:rPr>
@@ -207,46 +163,16 @@
           <w:sz w:val="24"/>
           <w:szCs w:val="24"/>
         </w:rPr>
-        <w:t>{{</w:t>
-      </w:r>
-      <w:r>
-        <w:rPr>
-          <w:b/>
-          <w:sz w:val="24"/>
-          <w:szCs w:val="24"/>
-        </w:rPr>
-        <w:t>part_number</w:t>
-      </w:r>
-      <w:r>
-        <w:rPr>
-          <w:b/>
-          <w:sz w:val="24"/>
-          <w:szCs w:val="24"/>
-        </w:rPr>
-        <w:t>}} w/ 15 feet of cable</w:t>
+        <w:t>{{part_number}} w/ 15 feet of cable</w:t>
         <w:tab/>
-        <w:t xml:space="preserve">         </w:t>
-      </w:r>
-      <w:r>
-        <w:rPr>
-          <w:sz w:val="24"/>
-          <w:szCs w:val="24"/>
-        </w:rPr>
-        <w:t>$</w:t>
-      </w:r>
-      <w:r>
-        <w:rPr>
-          <w:sz w:val="24"/>
-          <w:szCs w:val="24"/>
-        </w:rPr>
-        <w:t>{{unit_price}}</w:t>
-      </w:r>
-      <w:r>
-        <w:rPr>
-          <w:sz w:val="24"/>
-          <w:szCs w:val="24"/>
-        </w:rPr>
-        <w:t xml:space="preserve">    EACH</w:t>
+        <w:t xml:space="preserve">        </w:t>
+      </w:r>
+      <w:r>
+        <w:rPr>
+          <w:sz w:val="24"/>
+          <w:szCs w:val="24"/>
+        </w:rPr>
+        <w:t>$ {{unit_price}}    EACH</w:t>
       </w:r>
     </w:p>
     <w:p>
@@ -266,21 +192,7 @@
           <w:sz w:val="24"/>
           <w:szCs w:val="24"/>
         </w:rPr>
-        <w:t>Supply Voltage: {{</w:t>
-      </w:r>
-      <w:r>
-        <w:rPr>
-          <w:sz w:val="24"/>
-          <w:szCs w:val="24"/>
-        </w:rPr>
-        <w:t>supply_voltage</w:t>
-      </w:r>
-      <w:r>
-        <w:rPr>
-          <w:sz w:val="24"/>
-          <w:szCs w:val="24"/>
-        </w:rPr>
-        <w:t xml:space="preserve">}} Electronics mounted in </w:t>
+        <w:t xml:space="preserve">Supply Voltage: {{supply_voltage}} Electronics mounted in </w:t>
       </w:r>
     </w:p>
     <w:p>
@@ -578,6 +490,7 @@
           <w:ilvl w:val="0"/>
           <w:numId w:val="0"/>
         </w:numPr>
+        <w:ind w:hanging="0" w:left="0"/>
         <w:outlineLvl w:val="0"/>
         <w:rPr>
           <w:szCs w:val="24"/>
@@ -596,6 +509,7 @@
           <w:ilvl w:val="0"/>
           <w:numId w:val="0"/>
         </w:numPr>
+        <w:ind w:hanging="0" w:left="0"/>
         <w:outlineLvl w:val="0"/>
         <w:rPr/>
       </w:pPr>
@@ -759,7 +673,7 @@
 </file>
 
 <file path=word/header1.xml><?xml version="1.0" encoding="utf-8"?>
-<w:hdr xmlns:o="urn:schemas-microsoft-com:office:office" xmlns:r="http://schemas.openxmlformats.org/officeDocument/2006/relationships" xmlns:v="urn:schemas-microsoft-com:vml" xmlns:w="http://schemas.openxmlformats.org/wordprocessingml/2006/main" xmlns:w10="urn:schemas-microsoft-com:office:word" xmlns:wp="http://schemas.openxmlformats.org/drawingml/2006/wordprocessingDrawing" xmlns:pic="http://schemas.openxmlformats.org/drawingml/2006/picture" xmlns:wps="http://schemas.microsoft.com/office/word/2010/wordprocessingShape" xmlns:wpg="http://schemas.microsoft.com/office/word/2010/wordprocessingGroup" xmlns:mc="http://schemas.openxmlformats.org/markup-compatibility/2006" xmlns:wp14="http://schemas.microsoft.com/office/word/2010/wordprocessingDrawing" xmlns:w14="http://schemas.microsoft.com/office/word/2010/wordml" xmlns:w15="http://schemas.microsoft.com/office/word/2012/wordml" mc:Ignorable="w14 wp14 w15">
+<w:hdr xmlns:o="urn:schemas-microsoft-com:office:office" xmlns:r="http://schemas.openxmlformats.org/officeDocument/2006/relationships" xmlns:v="urn:schemas-microsoft-com:vml" xmlns:w="http://schemas.openxmlformats.org/wordprocessingml/2006/main" xmlns:w10="urn:schemas-microsoft-com:office:word" xmlns:wp="http://schemas.openxmlformats.org/drawingml/2006/wordprocessingDrawing" xmlns:wps="http://schemas.microsoft.com/office/word/2010/wordprocessingShape" xmlns:wpg="http://schemas.microsoft.com/office/word/2010/wordprocessingGroup" xmlns:mc="http://schemas.openxmlformats.org/markup-compatibility/2006" xmlns:wp14="http://schemas.microsoft.com/office/word/2010/wordprocessingDrawing" xmlns:w14="http://schemas.microsoft.com/office/word/2010/wordml" xmlns:w15="http://schemas.microsoft.com/office/word/2012/wordml" mc:Ignorable="w14 wp14 w15">
   <w:p>
     <w:pPr>
       <w:pStyle w:val="Header"/>
@@ -786,7 +700,7 @@
                 </pic:nvPicPr>
                 <pic:blipFill>
                   <a:blip r:embed="rId1"/>
-                  <a:srcRect l="-10" t="-27" r="-10" b="-27"/>
+                  <a:srcRect l="-19" t="-54" r="-19" b="-54"/>
                   <a:stretch>
                     <a:fillRect/>
                   </a:stretch>
@@ -799,7 +713,6 @@
                   <a:prstGeom prst="rect">
                     <a:avLst/>
                   </a:prstGeom>
-                  <a:noFill/>
                 </pic:spPr>
               </pic:pic>
             </a:graphicData>
@@ -816,7 +729,6 @@
   <w:abstractNum w:abstractNumId="1">
     <w:lvl w:ilvl="0">
       <w:start w:val="1"/>
-      <w:pStyle w:val="Heading1"/>
       <w:numFmt w:val="none"/>
       <w:suff w:val="nothing"/>
       <w:lvlText w:val=""/>
@@ -827,6 +739,7 @@
         </w:tabs>
         <w:ind w:left="0" w:hanging="0"/>
       </w:pPr>
+      <w:rPr/>
     </w:lvl>
     <w:lvl w:ilvl="1">
       <w:start w:val="1"/>
@@ -840,6 +753,7 @@
         </w:tabs>
         <w:ind w:left="0" w:hanging="0"/>
       </w:pPr>
+      <w:rPr/>
     </w:lvl>
     <w:lvl w:ilvl="2">
       <w:start w:val="1"/>
@@ -853,6 +767,7 @@
         </w:tabs>
         <w:ind w:left="0" w:hanging="0"/>
       </w:pPr>
+      <w:rPr/>
     </w:lvl>
     <w:lvl w:ilvl="3">
       <w:start w:val="1"/>
@@ -866,6 +781,7 @@
         </w:tabs>
         <w:ind w:left="0" w:hanging="0"/>
       </w:pPr>
+      <w:rPr/>
     </w:lvl>
     <w:lvl w:ilvl="4">
       <w:start w:val="1"/>
@@ -879,6 +795,7 @@
         </w:tabs>
         <w:ind w:left="0" w:hanging="0"/>
       </w:pPr>
+      <w:rPr/>
     </w:lvl>
     <w:lvl w:ilvl="5">
       <w:start w:val="1"/>
@@ -892,6 +809,7 @@
         </w:tabs>
         <w:ind w:left="0" w:hanging="0"/>
       </w:pPr>
+      <w:rPr/>
     </w:lvl>
     <w:lvl w:ilvl="6">
       <w:start w:val="1"/>
@@ -905,6 +823,7 @@
         </w:tabs>
         <w:ind w:left="0" w:hanging="0"/>
       </w:pPr>
+      <w:rPr/>
     </w:lvl>
     <w:lvl w:ilvl="7">
       <w:start w:val="1"/>
@@ -918,6 +837,7 @@
         </w:tabs>
         <w:ind w:left="0" w:hanging="0"/>
       </w:pPr>
+      <w:rPr/>
     </w:lvl>
     <w:lvl w:ilvl="8">
       <w:start w:val="1"/>
@@ -931,6 +851,7 @@
         </w:tabs>
         <w:ind w:left="0" w:hanging="0"/>
       </w:pPr>
+      <w:rPr/>
     </w:lvl>
   </w:abstractNum>
   <w:abstractNum w:abstractNumId="2">
@@ -949,6 +870,102 @@
         <w:rFonts w:ascii="Symbol" w:hAnsi="Symbol" w:cs="Symbol" w:hint="default"/>
       </w:rPr>
     </w:lvl>
+    <w:lvl w:ilvl="1">
+      <w:start w:val="1"/>
+      <w:numFmt w:val="decimal"/>
+      <w:lvlText w:val="%2."/>
+      <w:lvlJc w:val="left"/>
+      <w:pPr>
+        <w:tabs>
+          <w:tab w:val="num" w:pos="1080"/>
+        </w:tabs>
+        <w:ind w:left="1080" w:hanging="360"/>
+      </w:pPr>
+    </w:lvl>
+    <w:lvl w:ilvl="2">
+      <w:start w:val="1"/>
+      <w:numFmt w:val="decimal"/>
+      <w:lvlText w:val="%3."/>
+      <w:lvlJc w:val="left"/>
+      <w:pPr>
+        <w:tabs>
+          <w:tab w:val="num" w:pos="1440"/>
+        </w:tabs>
+        <w:ind w:left="1440" w:hanging="360"/>
+      </w:pPr>
+    </w:lvl>
+    <w:lvl w:ilvl="3">
+      <w:start w:val="1"/>
+      <w:numFmt w:val="decimal"/>
+      <w:lvlText w:val="%4."/>
+      <w:lvlJc w:val="left"/>
+      <w:pPr>
+        <w:tabs>
+          <w:tab w:val="num" w:pos="1800"/>
+        </w:tabs>
+        <w:ind w:left="1800" w:hanging="360"/>
+      </w:pPr>
+    </w:lvl>
+    <w:lvl w:ilvl="4">
+      <w:start w:val="1"/>
+      <w:numFmt w:val="decimal"/>
+      <w:lvlText w:val="%5."/>
+      <w:lvlJc w:val="left"/>
+      <w:pPr>
+        <w:tabs>
+          <w:tab w:val="num" w:pos="2160"/>
+        </w:tabs>
+        <w:ind w:left="2160" w:hanging="360"/>
+      </w:pPr>
+    </w:lvl>
+    <w:lvl w:ilvl="5">
+      <w:start w:val="1"/>
+      <w:numFmt w:val="decimal"/>
+      <w:lvlText w:val="%6."/>
+      <w:lvlJc w:val="left"/>
+      <w:pPr>
+        <w:tabs>
+          <w:tab w:val="num" w:pos="2520"/>
+        </w:tabs>
+        <w:ind w:left="2520" w:hanging="360"/>
+      </w:pPr>
+    </w:lvl>
+    <w:lvl w:ilvl="6">
+      <w:start w:val="1"/>
+      <w:numFmt w:val="decimal"/>
+      <w:lvlText w:val="%7."/>
+      <w:lvlJc w:val="left"/>
+      <w:pPr>
+        <w:tabs>
+          <w:tab w:val="num" w:pos="2880"/>
+        </w:tabs>
+        <w:ind w:left="2880" w:hanging="360"/>
+      </w:pPr>
+    </w:lvl>
+    <w:lvl w:ilvl="7">
+      <w:start w:val="1"/>
+      <w:numFmt w:val="decimal"/>
+      <w:lvlText w:val="%8."/>
+      <w:lvlJc w:val="left"/>
+      <w:pPr>
+        <w:tabs>
+          <w:tab w:val="num" w:pos="3240"/>
+        </w:tabs>
+        <w:ind w:left="3240" w:hanging="360"/>
+      </w:pPr>
+    </w:lvl>
+    <w:lvl w:ilvl="8">
+      <w:start w:val="1"/>
+      <w:numFmt w:val="decimal"/>
+      <w:lvlText w:val="%9."/>
+      <w:lvlJc w:val="left"/>
+      <w:pPr>
+        <w:tabs>
+          <w:tab w:val="num" w:pos="3600"/>
+        </w:tabs>
+        <w:ind w:left="3600" w:hanging="360"/>
+      </w:pPr>
+    </w:lvl>
   </w:abstractNum>
   <w:abstractNum w:abstractNumId="3">
     <w:lvl w:ilvl="0">
@@ -966,6 +983,102 @@
         <w:rFonts w:ascii="Symbol" w:hAnsi="Symbol" w:cs="Symbol" w:hint="default"/>
       </w:rPr>
     </w:lvl>
+    <w:lvl w:ilvl="1">
+      <w:start w:val="1"/>
+      <w:numFmt w:val="decimal"/>
+      <w:lvlText w:val="%2."/>
+      <w:lvlJc w:val="left"/>
+      <w:pPr>
+        <w:tabs>
+          <w:tab w:val="num" w:pos="1080"/>
+        </w:tabs>
+        <w:ind w:left="1080" w:hanging="360"/>
+      </w:pPr>
+    </w:lvl>
+    <w:lvl w:ilvl="2">
+      <w:start w:val="1"/>
+      <w:numFmt w:val="decimal"/>
+      <w:lvlText w:val="%3."/>
+      <w:lvlJc w:val="left"/>
+      <w:pPr>
+        <w:tabs>
+          <w:tab w:val="num" w:pos="1440"/>
+        </w:tabs>
+        <w:ind w:left="1440" w:hanging="360"/>
+      </w:pPr>
+    </w:lvl>
+    <w:lvl w:ilvl="3">
+      <w:start w:val="1"/>
+      <w:numFmt w:val="decimal"/>
+      <w:lvlText w:val="%4."/>
+      <w:lvlJc w:val="left"/>
+      <w:pPr>
+        <w:tabs>
+          <w:tab w:val="num" w:pos="1800"/>
+        </w:tabs>
+        <w:ind w:left="1800" w:hanging="360"/>
+      </w:pPr>
+    </w:lvl>
+    <w:lvl w:ilvl="4">
+      <w:start w:val="1"/>
+      <w:numFmt w:val="decimal"/>
+      <w:lvlText w:val="%5."/>
+      <w:lvlJc w:val="left"/>
+      <w:pPr>
+        <w:tabs>
+          <w:tab w:val="num" w:pos="2160"/>
+        </w:tabs>
+        <w:ind w:left="2160" w:hanging="360"/>
+      </w:pPr>
+    </w:lvl>
+    <w:lvl w:ilvl="5">
+      <w:start w:val="1"/>
+      <w:numFmt w:val="decimal"/>
+      <w:lvlText w:val="%6."/>
+      <w:lvlJc w:val="left"/>
+      <w:pPr>
+        <w:tabs>
+          <w:tab w:val="num" w:pos="2520"/>
+        </w:tabs>
+        <w:ind w:left="2520" w:hanging="360"/>
+      </w:pPr>
+    </w:lvl>
+    <w:lvl w:ilvl="6">
+      <w:start w:val="1"/>
+      <w:numFmt w:val="decimal"/>
+      <w:lvlText w:val="%7."/>
+      <w:lvlJc w:val="left"/>
+      <w:pPr>
+        <w:tabs>
+          <w:tab w:val="num" w:pos="2880"/>
+        </w:tabs>
+        <w:ind w:left="2880" w:hanging="360"/>
+      </w:pPr>
+    </w:lvl>
+    <w:lvl w:ilvl="7">
+      <w:start w:val="1"/>
+      <w:numFmt w:val="decimal"/>
+      <w:lvlText w:val="%8."/>
+      <w:lvlJc w:val="left"/>
+      <w:pPr>
+        <w:tabs>
+          <w:tab w:val="num" w:pos="3240"/>
+        </w:tabs>
+        <w:ind w:left="3240" w:hanging="360"/>
+      </w:pPr>
+    </w:lvl>
+    <w:lvl w:ilvl="8">
+      <w:start w:val="1"/>
+      <w:numFmt w:val="decimal"/>
+      <w:lvlText w:val="%9."/>
+      <w:lvlJc w:val="left"/>
+      <w:pPr>
+        <w:tabs>
+          <w:tab w:val="num" w:pos="3600"/>
+        </w:tabs>
+        <w:ind w:left="3600" w:hanging="360"/>
+      </w:pPr>
+    </w:lvl>
   </w:abstractNum>
   <w:abstractNum w:abstractNumId="4">
     <w:lvl w:ilvl="0">
@@ -982,6 +1095,221 @@
       <w:rPr>
         <w:rFonts w:ascii="Symbol" w:hAnsi="Symbol" w:cs="Symbol" w:hint="default"/>
       </w:rPr>
+    </w:lvl>
+    <w:lvl w:ilvl="1">
+      <w:start w:val="1"/>
+      <w:numFmt w:val="decimal"/>
+      <w:lvlText w:val="%2."/>
+      <w:lvlJc w:val="left"/>
+      <w:pPr>
+        <w:tabs>
+          <w:tab w:val="num" w:pos="1080"/>
+        </w:tabs>
+        <w:ind w:left="1080" w:hanging="360"/>
+      </w:pPr>
+    </w:lvl>
+    <w:lvl w:ilvl="2">
+      <w:start w:val="1"/>
+      <w:numFmt w:val="decimal"/>
+      <w:lvlText w:val="%3."/>
+      <w:lvlJc w:val="left"/>
+      <w:pPr>
+        <w:tabs>
+          <w:tab w:val="num" w:pos="1440"/>
+        </w:tabs>
+        <w:ind w:left="1440" w:hanging="360"/>
+      </w:pPr>
+    </w:lvl>
+    <w:lvl w:ilvl="3">
+      <w:start w:val="1"/>
+      <w:numFmt w:val="decimal"/>
+      <w:lvlText w:val="%4."/>
+      <w:lvlJc w:val="left"/>
+      <w:pPr>
+        <w:tabs>
+          <w:tab w:val="num" w:pos="1800"/>
+        </w:tabs>
+        <w:ind w:left="1800" w:hanging="360"/>
+      </w:pPr>
+    </w:lvl>
+    <w:lvl w:ilvl="4">
+      <w:start w:val="1"/>
+      <w:numFmt w:val="decimal"/>
+      <w:lvlText w:val="%5."/>
+      <w:lvlJc w:val="left"/>
+      <w:pPr>
+        <w:tabs>
+          <w:tab w:val="num" w:pos="2160"/>
+        </w:tabs>
+        <w:ind w:left="2160" w:hanging="360"/>
+      </w:pPr>
+    </w:lvl>
+    <w:lvl w:ilvl="5">
+      <w:start w:val="1"/>
+      <w:numFmt w:val="decimal"/>
+      <w:lvlText w:val="%6."/>
+      <w:lvlJc w:val="left"/>
+      <w:pPr>
+        <w:tabs>
+          <w:tab w:val="num" w:pos="2520"/>
+        </w:tabs>
+        <w:ind w:left="2520" w:hanging="360"/>
+      </w:pPr>
+    </w:lvl>
+    <w:lvl w:ilvl="6">
+      <w:start w:val="1"/>
+      <w:numFmt w:val="decimal"/>
+      <w:lvlText w:val="%7."/>
+      <w:lvlJc w:val="left"/>
+      <w:pPr>
+        <w:tabs>
+          <w:tab w:val="num" w:pos="2880"/>
+        </w:tabs>
+        <w:ind w:left="2880" w:hanging="360"/>
+      </w:pPr>
+    </w:lvl>
+    <w:lvl w:ilvl="7">
+      <w:start w:val="1"/>
+      <w:numFmt w:val="decimal"/>
+      <w:lvlText w:val="%8."/>
+      <w:lvlJc w:val="left"/>
+      <w:pPr>
+        <w:tabs>
+          <w:tab w:val="num" w:pos="3240"/>
+        </w:tabs>
+        <w:ind w:left="3240" w:hanging="360"/>
+      </w:pPr>
+    </w:lvl>
+    <w:lvl w:ilvl="8">
+      <w:start w:val="1"/>
+      <w:numFmt w:val="decimal"/>
+      <w:lvlText w:val="%9."/>
+      <w:lvlJc w:val="left"/>
+      <w:pPr>
+        <w:tabs>
+          <w:tab w:val="num" w:pos="3600"/>
+        </w:tabs>
+        <w:ind w:left="3600" w:hanging="360"/>
+      </w:pPr>
+    </w:lvl>
+  </w:abstractNum>
+  <w:abstractNum w:abstractNumId="5">
+    <w:lvl w:ilvl="0">
+      <w:start w:val="1"/>
+      <w:numFmt w:val="none"/>
+      <w:suff w:val="nothing"/>
+      <w:lvlText w:val=""/>
+      <w:lvlJc w:val="left"/>
+      <w:pPr>
+        <w:tabs>
+          <w:tab w:val="num" w:pos="0"/>
+        </w:tabs>
+        <w:ind w:left="0" w:hanging="0"/>
+      </w:pPr>
+    </w:lvl>
+    <w:lvl w:ilvl="1">
+      <w:start w:val="1"/>
+      <w:numFmt w:val="none"/>
+      <w:suff w:val="nothing"/>
+      <w:lvlText w:val=""/>
+      <w:lvlJc w:val="left"/>
+      <w:pPr>
+        <w:tabs>
+          <w:tab w:val="num" w:pos="0"/>
+        </w:tabs>
+        <w:ind w:left="0" w:hanging="0"/>
+      </w:pPr>
+    </w:lvl>
+    <w:lvl w:ilvl="2">
+      <w:start w:val="1"/>
+      <w:numFmt w:val="none"/>
+      <w:suff w:val="nothing"/>
+      <w:lvlText w:val=""/>
+      <w:lvlJc w:val="left"/>
+      <w:pPr>
+        <w:tabs>
+          <w:tab w:val="num" w:pos="0"/>
+        </w:tabs>
+        <w:ind w:left="0" w:hanging="0"/>
+      </w:pPr>
+    </w:lvl>
+    <w:lvl w:ilvl="3">
+      <w:start w:val="1"/>
+      <w:numFmt w:val="none"/>
+      <w:suff w:val="nothing"/>
+      <w:lvlText w:val=""/>
+      <w:lvlJc w:val="left"/>
+      <w:pPr>
+        <w:tabs>
+          <w:tab w:val="num" w:pos="0"/>
+        </w:tabs>
+        <w:ind w:left="0" w:hanging="0"/>
+      </w:pPr>
+    </w:lvl>
+    <w:lvl w:ilvl="4">
+      <w:start w:val="1"/>
+      <w:numFmt w:val="none"/>
+      <w:suff w:val="nothing"/>
+      <w:lvlText w:val=""/>
+      <w:lvlJc w:val="left"/>
+      <w:pPr>
+        <w:tabs>
+          <w:tab w:val="num" w:pos="0"/>
+        </w:tabs>
+        <w:ind w:left="0" w:hanging="0"/>
+      </w:pPr>
+    </w:lvl>
+    <w:lvl w:ilvl="5">
+      <w:start w:val="1"/>
+      <w:numFmt w:val="none"/>
+      <w:suff w:val="nothing"/>
+      <w:lvlText w:val=""/>
+      <w:lvlJc w:val="left"/>
+      <w:pPr>
+        <w:tabs>
+          <w:tab w:val="num" w:pos="0"/>
+        </w:tabs>
+        <w:ind w:left="0" w:hanging="0"/>
+      </w:pPr>
+    </w:lvl>
+    <w:lvl w:ilvl="6">
+      <w:start w:val="1"/>
+      <w:numFmt w:val="none"/>
+      <w:suff w:val="nothing"/>
+      <w:lvlText w:val=""/>
+      <w:lvlJc w:val="left"/>
+      <w:pPr>
+        <w:tabs>
+          <w:tab w:val="num" w:pos="0"/>
+        </w:tabs>
+        <w:ind w:left="0" w:hanging="0"/>
+      </w:pPr>
+    </w:lvl>
+    <w:lvl w:ilvl="7">
+      <w:start w:val="1"/>
+      <w:numFmt w:val="none"/>
+      <w:suff w:val="nothing"/>
+      <w:lvlText w:val=""/>
+      <w:lvlJc w:val="left"/>
+      <w:pPr>
+        <w:tabs>
+          <w:tab w:val="num" w:pos="0"/>
+        </w:tabs>
+        <w:ind w:left="0" w:hanging="0"/>
+      </w:pPr>
+    </w:lvl>
+    <w:lvl w:ilvl="8">
+      <w:start w:val="1"/>
+      <w:numFmt w:val="none"/>
+      <w:suff w:val="nothing"/>
+      <w:lvlText w:val=""/>
+      <w:lvlJc w:val="left"/>
+      <w:pPr>
+        <w:tabs>
+          <w:tab w:val="num" w:pos="0"/>
+        </w:tabs>
+        <w:ind w:left="0" w:hanging="0"/>
+      </w:pPr>
     </w:lvl>
   </w:abstractNum>
   <w:num w:numId="1">
@@ -995,6 +1323,9 @@
   </w:num>
   <w:num w:numId="4">
     <w:abstractNumId w:val="4"/>
+  </w:num>
+  <w:num w:numId="5">
+    <w:abstractNumId w:val="5"/>
   </w:num>
 </w:numbering>
 </file>
@@ -1021,18 +1352,22 @@
     <w:qFormat/>
     <w:pPr>
       <w:widowControl/>
+      <w:suppressAutoHyphens w:val="true"/>
       <w:bidi w:val="0"/>
+      <w:spacing w:before="0" w:after="0"/>
+      <w:jc w:val="left"/>
     </w:pPr>
     <w:rPr>
       <w:rFonts w:ascii="Arial" w:hAnsi="Arial" w:eastAsia="Times New Roman" w:cs="Arial"/>
       <w:color w:val="auto"/>
+      <w:kern w:val="0"/>
       <w:sz w:val="24"/>
       <w:szCs w:val="20"/>
-      <w:lang w:val="en-US" w:bidi="ar-SA" w:eastAsia="zh-CN"/>
+      <w:lang w:val="en-US" w:eastAsia="zh-CN" w:bidi="ar-SA"/>
     </w:rPr>
   </w:style>
   <w:style w:type="paragraph" w:styleId="Heading1">
-    <w:name w:val="heading 1"/>
+    <w:name w:val="Heading 1"/>
     <w:basedOn w:val="Normal"/>
     <w:next w:val="Normal"/>
     <w:qFormat/>
@@ -1225,7 +1560,34 @@
     </w:rPr>
   </w:style>
   <w:style w:type="paragraph" w:styleId="Caption">
-    <w:name w:val="caption"/>
+    <w:name w:val="Caption"/>
+    <w:basedOn w:val="Normal"/>
+    <w:qFormat/>
+    <w:pPr>
+      <w:suppressLineNumbers/>
+      <w:spacing w:before="120" w:after="120"/>
+    </w:pPr>
+    <w:rPr>
+      <w:rFonts w:cs="Arial Unicode MS"/>
+      <w:i/>
+      <w:iCs/>
+      <w:sz w:val="24"/>
+      <w:szCs w:val="24"/>
+    </w:rPr>
+  </w:style>
+  <w:style w:type="paragraph" w:styleId="Index">
+    <w:name w:val="Index"/>
+    <w:basedOn w:val="Normal"/>
+    <w:qFormat/>
+    <w:pPr>
+      <w:suppressLineNumbers/>
+    </w:pPr>
+    <w:rPr>
+      <w:rFonts w:cs="Arial"/>
+    </w:rPr>
+  </w:style>
+  <w:style w:type="paragraph" w:styleId="Caption1">
+    <w:name w:val="caption1"/>
     <w:basedOn w:val="Normal"/>
     <w:qFormat/>
     <w:pPr>
@@ -1238,17 +1600,6 @@
       <w:iCs/>
       <w:sz w:val="24"/>
       <w:szCs w:val="24"/>
-    </w:rPr>
-  </w:style>
-  <w:style w:type="paragraph" w:styleId="Index">
-    <w:name w:val="Index"/>
-    <w:basedOn w:val="Normal"/>
-    <w:qFormat/>
-    <w:pPr>
-      <w:suppressLineNumbers/>
-    </w:pPr>
-    <w:rPr>
-      <w:rFonts w:cs="Arial"/>
     </w:rPr>
   </w:style>
   <w:style w:type="paragraph" w:styleId="HeaderandFooter">
@@ -1266,7 +1617,7 @@
     <w:rPr/>
   </w:style>
   <w:style w:type="paragraph" w:styleId="Header">
-    <w:name w:val="header"/>
+    <w:name w:val="Header"/>
     <w:basedOn w:val="Normal"/>
     <w:pPr>
       <w:tabs>
@@ -1278,7 +1629,7 @@
     <w:rPr/>
   </w:style>
   <w:style w:type="paragraph" w:styleId="Footer">
-    <w:name w:val="footer"/>
+    <w:name w:val="Footer"/>
     <w:basedOn w:val="Normal"/>
     <w:pPr>
       <w:tabs>
@@ -1294,7 +1645,7 @@
     <w:basedOn w:val="Normal"/>
     <w:qFormat/>
     <w:pPr>
-      <w:shd w:fill="000080" w:val="clear"/>
+      <w:shd w:val="clear" w:fill="000080"/>
     </w:pPr>
     <w:rPr>
       <w:rFonts w:ascii="Tahoma" w:hAnsi="Tahoma" w:cs="Tahoma"/>

</xml_diff>

<commit_message>
Update quote templates to include dynamic lead time variable
- Modified multiple quote templates to replace static delivery times with a dynamic {{lead_time}} variable, enhancing customization and accuracy in quotes.
- Removed outdated notes regarding longer probes from several templates to streamline content and improve clarity.
</commit_message>
<xml_diff>
--- a/export/templates/FS10000_template.docx
+++ b/export/templates/FS10000_template.docx
@@ -1,6 +1,6 @@
 
 <file path=word/document.xml><?xml version="1.0" encoding="utf-8"?>
-<w:document xmlns:o="urn:schemas-microsoft-com:office:office" xmlns:r="http://schemas.openxmlformats.org/officeDocument/2006/relationships" xmlns:v="urn:schemas-microsoft-com:vml" xmlns:w="http://schemas.openxmlformats.org/wordprocessingml/2006/main" xmlns:w10="urn:schemas-microsoft-com:office:word" xmlns:wp="http://schemas.openxmlformats.org/drawingml/2006/wordprocessingDrawing" xmlns:wps="http://schemas.microsoft.com/office/word/2010/wordprocessingShape" xmlns:wpg="http://schemas.microsoft.com/office/word/2010/wordprocessingGroup" xmlns:mc="http://schemas.openxmlformats.org/markup-compatibility/2006" xmlns:wp14="http://schemas.microsoft.com/office/word/2010/wordprocessingDrawing" xmlns:w14="http://schemas.microsoft.com/office/word/2010/wordml" xmlns:w15="http://schemas.microsoft.com/office/word/2012/wordml" mc:Ignorable="w14 wp14 w15">
+<w:document xmlns:o="urn:schemas-microsoft-com:office:office" xmlns:r="http://schemas.openxmlformats.org/officeDocument/2006/relationships" xmlns:v="urn:schemas-microsoft-com:vml" xmlns:w="http://schemas.openxmlformats.org/wordprocessingml/2006/main" xmlns:w10="urn:schemas-microsoft-com:office:word" xmlns:wp="http://schemas.openxmlformats.org/drawingml/2006/wordprocessingDrawing" xmlns:pic="http://schemas.openxmlformats.org/drawingml/2006/picture" xmlns:wps="http://schemas.microsoft.com/office/word/2010/wordprocessingShape" xmlns:wpg="http://schemas.microsoft.com/office/word/2010/wordprocessingGroup" xmlns:mc="http://schemas.openxmlformats.org/markup-compatibility/2006" xmlns:wp14="http://schemas.microsoft.com/office/word/2010/wordprocessingDrawing" xmlns:w14="http://schemas.microsoft.com/office/word/2010/wordml" xmlns:w15="http://schemas.microsoft.com/office/word/2012/wordml" mc:Ignorable="w14 wp14 w15">
   <w:body>
     <w:p>
       <w:pPr>
@@ -21,6 +21,18 @@
       <w:r>
         <w:rPr/>
         <w:t>{{date}}</w:t>
+      </w:r>
+    </w:p>
+    <w:p>
+      <w:pPr>
+        <w:pStyle w:val="Normal"/>
+        <w:rPr>
+          <w:bCs/>
+          <w:sz w:val="24"/>
+        </w:rPr>
+      </w:pPr>
+      <w:r>
+        <w:rPr/>
       </w:r>
     </w:p>
     <w:p>
@@ -150,6 +162,175 @@
           <w:szCs w:val="24"/>
         </w:rPr>
         <w:t>$ {{unit_price}}    EACH</w:t>
+      </w:r>
+    </w:p>
+    <w:p>
+      <w:pPr>
+        <w:pStyle w:val="Normal"/>
+        <w:numPr>
+          <w:ilvl w:val="0"/>
+          <w:numId w:val="2"/>
+        </w:numPr>
+        <w:rPr/>
+      </w:pPr>
+      <w:r>
+        <w:rPr/>
+        <w:t>Supply Voltage: {{supply_voltage}} Electronics mounted in a non-metallic 10” x 8” x 5” NEMA 4X enclosure w/ clear acrylic window.</w:t>
+      </w:r>
+    </w:p>
+    <w:p>
+      <w:pPr>
+        <w:pStyle w:val="Normal"/>
+        <w:numPr>
+          <w:ilvl w:val="0"/>
+          <w:numId w:val="2"/>
+        </w:numPr>
+        <w:rPr>
+          <w:sz w:val="24"/>
+          <w:szCs w:val="24"/>
+        </w:rPr>
+      </w:pPr>
+      <w:r>
+        <w:rPr/>
+        <w:t>Output: 5 Amp DPDT Relay</w:t>
+      </w:r>
+    </w:p>
+    <w:p>
+      <w:pPr>
+        <w:pStyle w:val="Normal"/>
+        <w:numPr>
+          <w:ilvl w:val="0"/>
+          <w:numId w:val="2"/>
+        </w:numPr>
+        <w:rPr>
+          <w:sz w:val="24"/>
+          <w:szCs w:val="24"/>
+        </w:rPr>
+      </w:pPr>
+      <w:r>
+        <w:rPr/>
+        <w:t>Adjustable time delay</w:t>
+      </w:r>
+    </w:p>
+    <w:p>
+      <w:pPr>
+        <w:pStyle w:val="Normal"/>
+        <w:numPr>
+          <w:ilvl w:val="0"/>
+          <w:numId w:val="2"/>
+        </w:numPr>
+        <w:rPr/>
+      </w:pPr>
+      <w:r>
+        <w:rPr/>
+        <w:t>Process Connection: {{pc_size}} {{pc_rate}} {{pc_type}}, {{pc_matt}}</w:t>
+      </w:r>
+    </w:p>
+    <w:p>
+      <w:pPr>
+        <w:pStyle w:val="Normal"/>
+        <w:numPr>
+          <w:ilvl w:val="0"/>
+          <w:numId w:val="2"/>
+        </w:numPr>
+        <w:rPr/>
+      </w:pPr>
+      <w:r>
+        <w:rPr/>
+        <w:t>Insulator: {{ins_material}}, {{ins_length}} {{ins_long}} ({{ins_temp}} F)</w:t>
+      </w:r>
+    </w:p>
+    <w:p>
+      <w:pPr>
+        <w:pStyle w:val="Normal"/>
+        <w:numPr>
+          <w:ilvl w:val="0"/>
+          <w:numId w:val="2"/>
+        </w:numPr>
+        <w:rPr/>
+      </w:pPr>
+      <w:r>
+        <w:rPr/>
+        <w:t>Probe: {{probe_size}}" Diameter {{probe_material}} x {{probe_length}}"</w:t>
+      </w:r>
+    </w:p>
+    <w:p>
+      <w:pPr>
+        <w:pStyle w:val="Normal"/>
+        <w:numPr>
+          <w:ilvl w:val="0"/>
+          <w:numId w:val="2"/>
+        </w:numPr>
+        <w:rPr/>
+      </w:pPr>
+      <w:r>
+        <w:rPr>
+          <w:szCs w:val="24"/>
+        </w:rPr>
+        <w:t>Housing:</w:t>
+      </w:r>
+      <w:r>
+        <w:rPr/>
+        <w:t xml:space="preserve"> Cast Aluminum, NEMA 7, C, D; NEMA 9, E, F, &amp; G</w:t>
+      </w:r>
+    </w:p>
+    <w:p>
+      <w:pPr>
+        <w:pStyle w:val="Normal"/>
+        <w:numPr>
+          <w:ilvl w:val="0"/>
+          <w:numId w:val="2"/>
+        </w:numPr>
+        <w:rPr/>
+      </w:pPr>
+      <w:r>
+        <w:rPr/>
+        <w:t>15 feet Coaxial Cable w/ Connectors</w:t>
+      </w:r>
+    </w:p>
+    <w:p>
+      <w:pPr>
+        <w:pStyle w:val="Normal"/>
+        <w:numPr>
+          <w:ilvl w:val="0"/>
+          <w:numId w:val="2"/>
+        </w:numPr>
+        <w:rPr>
+          <w:sz w:val="24"/>
+          <w:szCs w:val="24"/>
+        </w:rPr>
+      </w:pPr>
+      <w:r>
+        <w:rPr/>
+        <w:t>2 Year Warranty</w:t>
+      </w:r>
+    </w:p>
+    <w:p>
+      <w:pPr>
+        <w:pStyle w:val="Normal"/>
+        <w:rPr/>
+      </w:pPr>
+      <w:r>
+        <w:rPr/>
+      </w:r>
+    </w:p>
+    <w:p>
+      <w:pPr>
+        <w:pStyle w:val="Normal"/>
+        <w:rPr/>
+      </w:pPr>
+      <w:r>
+        <w:rPr/>
+      </w:r>
+    </w:p>
+    <w:p>
+      <w:pPr>
+        <w:pStyle w:val="Normal"/>
+        <w:rPr/>
+      </w:pPr>
+      <w:r>
+        <w:rPr/>
+        <w:t>Notes:</w:t>
       </w:r>
     </w:p>
     <w:p>
@@ -159,11 +340,14 @@
           <w:ilvl w:val="0"/>
           <w:numId w:val="3"/>
         </w:numPr>
-        <w:rPr/>
-      </w:pPr>
-      <w:r>
-        <w:rPr/>
-        <w:t>Supply Voltage: {{supply_voltage}} Electronics mounted in a non-metallic 10” x 8” x 5” NEMA 4X enclosure w/ clear acrylic window.</w:t>
+        <w:rPr>
+          <w:sz w:val="24"/>
+          <w:szCs w:val="24"/>
+        </w:rPr>
+      </w:pPr>
+      <w:r>
+        <w:rPr/>
+        <w:t>Max probe length is 24”</w:t>
       </w:r>
     </w:p>
     <w:p>
@@ -174,183 +358,11 @@
           <w:numId w:val="3"/>
         </w:numPr>
         <w:rPr>
-          <w:sz w:val="24"/>
           <w:szCs w:val="24"/>
         </w:rPr>
       </w:pPr>
       <w:r>
         <w:rPr/>
-        <w:t>Output: 5 Amp DPDT Relay</w:t>
-      </w:r>
-    </w:p>
-    <w:p>
-      <w:pPr>
-        <w:pStyle w:val="Normal"/>
-        <w:numPr>
-          <w:ilvl w:val="0"/>
-          <w:numId w:val="3"/>
-        </w:numPr>
-        <w:rPr>
-          <w:sz w:val="24"/>
-          <w:szCs w:val="24"/>
-        </w:rPr>
-      </w:pPr>
-      <w:r>
-        <w:rPr/>
-        <w:t>Adjustable time delay</w:t>
-      </w:r>
-    </w:p>
-    <w:p>
-      <w:pPr>
-        <w:pStyle w:val="Normal"/>
-        <w:numPr>
-          <w:ilvl w:val="0"/>
-          <w:numId w:val="3"/>
-        </w:numPr>
-        <w:rPr/>
-      </w:pPr>
-      <w:r>
-        <w:rPr/>
-        <w:t>Process Connection: {{pc_size}} {{pc_rate}} {{pc_type}}, {{pc_matt}}</w:t>
-      </w:r>
-    </w:p>
-    <w:p>
-      <w:pPr>
-        <w:pStyle w:val="Normal"/>
-        <w:numPr>
-          <w:ilvl w:val="0"/>
-          <w:numId w:val="3"/>
-        </w:numPr>
-        <w:rPr/>
-      </w:pPr>
-      <w:r>
-        <w:rPr/>
-        <w:t>Insulator: {{ins_material}}, {{ins_length}} {{ins_long}} ({{ins_temp}} F)</w:t>
-      </w:r>
-    </w:p>
-    <w:p>
-      <w:pPr>
-        <w:pStyle w:val="Normal"/>
-        <w:numPr>
-          <w:ilvl w:val="0"/>
-          <w:numId w:val="3"/>
-        </w:numPr>
-        <w:rPr/>
-      </w:pPr>
-      <w:r>
-        <w:rPr/>
-        <w:t>Probe: {{probe_size}}" Diameter {{probe_material}} x {{probe_length}}"</w:t>
-      </w:r>
-    </w:p>
-    <w:p>
-      <w:pPr>
-        <w:pStyle w:val="Normal"/>
-        <w:numPr>
-          <w:ilvl w:val="0"/>
-          <w:numId w:val="3"/>
-        </w:numPr>
-        <w:rPr/>
-      </w:pPr>
-      <w:r>
-        <w:rPr>
-          <w:szCs w:val="24"/>
-        </w:rPr>
-        <w:t>Housing:</w:t>
-      </w:r>
-      <w:r>
-        <w:rPr/>
-        <w:t xml:space="preserve"> Cast Aluminum, NEMA 7, C, D; NEMA 9, E, F, &amp; G</w:t>
-      </w:r>
-    </w:p>
-    <w:p>
-      <w:pPr>
-        <w:pStyle w:val="Normal"/>
-        <w:numPr>
-          <w:ilvl w:val="0"/>
-          <w:numId w:val="3"/>
-        </w:numPr>
-        <w:rPr/>
-      </w:pPr>
-      <w:r>
-        <w:rPr/>
-        <w:t>15 feet Coaxial Cable w/ Connectors</w:t>
-      </w:r>
-    </w:p>
-    <w:p>
-      <w:pPr>
-        <w:pStyle w:val="Normal"/>
-        <w:numPr>
-          <w:ilvl w:val="0"/>
-          <w:numId w:val="3"/>
-        </w:numPr>
-        <w:rPr>
-          <w:sz w:val="24"/>
-          <w:szCs w:val="24"/>
-        </w:rPr>
-      </w:pPr>
-      <w:r>
-        <w:rPr/>
-        <w:t>2 Year Warranty</w:t>
-      </w:r>
-    </w:p>
-    <w:p>
-      <w:pPr>
-        <w:pStyle w:val="Normal"/>
-        <w:rPr/>
-      </w:pPr>
-      <w:r>
-        <w:rPr/>
-      </w:r>
-    </w:p>
-    <w:p>
-      <w:pPr>
-        <w:pStyle w:val="Normal"/>
-        <w:rPr/>
-      </w:pPr>
-      <w:r>
-        <w:rPr/>
-      </w:r>
-    </w:p>
-    <w:p>
-      <w:pPr>
-        <w:pStyle w:val="Normal"/>
-        <w:rPr/>
-      </w:pPr>
-      <w:r>
-        <w:rPr/>
-        <w:t>Notes:</w:t>
-      </w:r>
-    </w:p>
-    <w:p>
-      <w:pPr>
-        <w:pStyle w:val="Normal"/>
-        <w:numPr>
-          <w:ilvl w:val="0"/>
-          <w:numId w:val="4"/>
-        </w:numPr>
-        <w:rPr>
-          <w:sz w:val="24"/>
-          <w:szCs w:val="24"/>
-        </w:rPr>
-      </w:pPr>
-      <w:r>
-        <w:rPr/>
-        <w:t>Max probe length is 24”</w:t>
-      </w:r>
-    </w:p>
-    <w:p>
-      <w:pPr>
-        <w:pStyle w:val="Normal"/>
-        <w:numPr>
-          <w:ilvl w:val="0"/>
-          <w:numId w:val="4"/>
-        </w:numPr>
-        <w:rPr>
-          <w:szCs w:val="24"/>
-        </w:rPr>
-      </w:pPr>
-      <w:r>
-        <w:rPr/>
         <w:t>For detecting emissions before they are visible, we recommend air velocities of 2000 feet per minute or greater.</w:t>
       </w:r>
     </w:p>
@@ -370,8 +382,15 @@
       </w:pPr>
       <w:r>
         <w:rPr/>
-        <w:t>Delivery: 3 to 5 Days</w:t>
-        <w:tab/>
+        <w:t>Delivery: {{</w:t>
+      </w:r>
+      <w:r>
+        <w:rPr/>
+        <w:t>lead_time</w:t>
+      </w:r>
+      <w:r>
+        <w:rPr/>
+        <w:t>}}</w:t>
         <w:tab/>
         <w:tab/>
         <w:tab/>
@@ -500,7 +519,9 @@
       </w:r>
     </w:p>
     <w:sectPr>
-      <w:headerReference w:type="default" r:id="rId3"/>
+      <w:headerReference w:type="even" r:id="rId3"/>
+      <w:headerReference w:type="default" r:id="rId4"/>
+      <w:headerReference w:type="first" r:id="rId5"/>
       <w:type w:val="nextPage"/>
       <w:pgSz w:w="12240" w:h="15840"/>
       <w:pgMar w:left="1440" w:right="1440" w:gutter="0" w:header="720" w:top="1152" w:footer="0" w:bottom="1152"/>
@@ -514,7 +535,21 @@
 </file>
 
 <file path=word/header1.xml><?xml version="1.0" encoding="utf-8"?>
-<w:hdr xmlns:o="urn:schemas-microsoft-com:office:office" xmlns:r="http://schemas.openxmlformats.org/officeDocument/2006/relationships" xmlns:v="urn:schemas-microsoft-com:vml" xmlns:w="http://schemas.openxmlformats.org/wordprocessingml/2006/main" xmlns:w10="urn:schemas-microsoft-com:office:word" xmlns:wp="http://schemas.openxmlformats.org/drawingml/2006/wordprocessingDrawing" xmlns:wps="http://schemas.microsoft.com/office/word/2010/wordprocessingShape" xmlns:wpg="http://schemas.microsoft.com/office/word/2010/wordprocessingGroup" xmlns:mc="http://schemas.openxmlformats.org/markup-compatibility/2006" xmlns:wp14="http://schemas.microsoft.com/office/word/2010/wordprocessingDrawing" xmlns:w14="http://schemas.microsoft.com/office/word/2010/wordml" xmlns:w15="http://schemas.microsoft.com/office/word/2012/wordml" mc:Ignorable="w14 wp14 w15">
+<w:hdr xmlns:o="urn:schemas-microsoft-com:office:office" xmlns:r="http://schemas.openxmlformats.org/officeDocument/2006/relationships" xmlns:v="urn:schemas-microsoft-com:vml" xmlns:w="http://schemas.openxmlformats.org/wordprocessingml/2006/main" xmlns:w10="urn:schemas-microsoft-com:office:word" xmlns:wp="http://schemas.openxmlformats.org/drawingml/2006/wordprocessingDrawing" xmlns:pic="http://schemas.openxmlformats.org/drawingml/2006/picture" xmlns:wps="http://schemas.microsoft.com/office/word/2010/wordprocessingShape" xmlns:wpg="http://schemas.microsoft.com/office/word/2010/wordprocessingGroup" xmlns:mc="http://schemas.openxmlformats.org/markup-compatibility/2006" xmlns:wp14="http://schemas.microsoft.com/office/word/2010/wordprocessingDrawing" xmlns:w14="http://schemas.microsoft.com/office/word/2010/wordml" xmlns:w15="http://schemas.microsoft.com/office/word/2012/wordml" mc:Ignorable="w14 wp14 w15">
+  <w:p>
+    <w:pPr>
+      <w:pStyle w:val="Header"/>
+      <w:rPr/>
+    </w:pPr>
+    <w:r>
+      <w:rPr/>
+    </w:r>
+  </w:p>
+</w:hdr>
+</file>
+
+<file path=word/header2.xml><?xml version="1.0" encoding="utf-8"?>
+<w:hdr xmlns:o="urn:schemas-microsoft-com:office:office" xmlns:r="http://schemas.openxmlformats.org/officeDocument/2006/relationships" xmlns:v="urn:schemas-microsoft-com:vml" xmlns:w="http://schemas.openxmlformats.org/wordprocessingml/2006/main" xmlns:w10="urn:schemas-microsoft-com:office:word" xmlns:wp="http://schemas.openxmlformats.org/drawingml/2006/wordprocessingDrawing" xmlns:pic="http://schemas.openxmlformats.org/drawingml/2006/picture" xmlns:wps="http://schemas.microsoft.com/office/word/2010/wordprocessingShape" xmlns:wpg="http://schemas.microsoft.com/office/word/2010/wordprocessingGroup" xmlns:mc="http://schemas.openxmlformats.org/markup-compatibility/2006" xmlns:wp14="http://schemas.microsoft.com/office/word/2010/wordprocessingDrawing" xmlns:w14="http://schemas.microsoft.com/office/word/2010/wordml" xmlns:w15="http://schemas.microsoft.com/office/word/2012/wordml" mc:Ignorable="w14 wp14 w15">
   <w:p>
     <w:pPr>
       <w:pStyle w:val="Header"/>
@@ -554,6 +589,60 @@
                   <a:prstGeom prst="rect">
                     <a:avLst/>
                   </a:prstGeom>
+                  <a:noFill/>
+                </pic:spPr>
+              </pic:pic>
+            </a:graphicData>
+          </a:graphic>
+        </wp:inline>
+      </w:drawing>
+    </w:r>
+  </w:p>
+</w:hdr>
+</file>
+
+<file path=word/header3.xml><?xml version="1.0" encoding="utf-8"?>
+<w:hdr xmlns:o="urn:schemas-microsoft-com:office:office" xmlns:r="http://schemas.openxmlformats.org/officeDocument/2006/relationships" xmlns:v="urn:schemas-microsoft-com:vml" xmlns:w="http://schemas.openxmlformats.org/wordprocessingml/2006/main" xmlns:w10="urn:schemas-microsoft-com:office:word" xmlns:wp="http://schemas.openxmlformats.org/drawingml/2006/wordprocessingDrawing" xmlns:pic="http://schemas.openxmlformats.org/drawingml/2006/picture" xmlns:wps="http://schemas.microsoft.com/office/word/2010/wordprocessingShape" xmlns:wpg="http://schemas.microsoft.com/office/word/2010/wordprocessingGroup" xmlns:mc="http://schemas.openxmlformats.org/markup-compatibility/2006" xmlns:wp14="http://schemas.microsoft.com/office/word/2010/wordprocessingDrawing" xmlns:w14="http://schemas.microsoft.com/office/word/2010/wordml" xmlns:w15="http://schemas.microsoft.com/office/word/2012/wordml" mc:Ignorable="w14 wp14 w15">
+  <w:p>
+    <w:pPr>
+      <w:pStyle w:val="Header"/>
+      <w:rPr/>
+    </w:pPr>
+    <w:r>
+      <w:rPr/>
+      <w:drawing>
+        <wp:inline distT="0" distB="0" distL="0" distR="0">
+          <wp:extent cx="2157095" cy="774065"/>
+          <wp:effectExtent l="0" t="0" r="0" b="0"/>
+          <wp:docPr id="2" name="Image1" descr=""/>
+          <wp:cNvGraphicFramePr>
+            <a:graphicFrameLocks xmlns:a="http://schemas.openxmlformats.org/drawingml/2006/main" noChangeAspect="1"/>
+          </wp:cNvGraphicFramePr>
+          <a:graphic xmlns:a="http://schemas.openxmlformats.org/drawingml/2006/main">
+            <a:graphicData uri="http://schemas.openxmlformats.org/drawingml/2006/picture">
+              <pic:pic xmlns:pic="http://schemas.openxmlformats.org/drawingml/2006/picture">
+                <pic:nvPicPr>
+                  <pic:cNvPr id="2" name="Image1" descr=""/>
+                  <pic:cNvPicPr>
+                    <a:picLocks noChangeAspect="1" noChangeArrowheads="1"/>
+                  </pic:cNvPicPr>
+                </pic:nvPicPr>
+                <pic:blipFill>
+                  <a:blip r:embed="rId1"/>
+                  <a:srcRect l="-19" t="-54" r="-19" b="-54"/>
+                  <a:stretch>
+                    <a:fillRect/>
+                  </a:stretch>
+                </pic:blipFill>
+                <pic:spPr bwMode="auto">
+                  <a:xfrm>
+                    <a:off x="0" y="0"/>
+                    <a:ext cx="2157095" cy="774065"/>
+                  </a:xfrm>
+                  <a:prstGeom prst="rect">
+                    <a:avLst/>
+                  </a:prstGeom>
+                  <a:noFill/>
                 </pic:spPr>
               </pic:pic>
             </a:graphicData>
@@ -580,6 +669,7 @@
         </w:tabs>
         <w:ind w:left="0" w:hanging="0"/>
       </w:pPr>
+      <w:rPr/>
     </w:lvl>
     <w:lvl w:ilvl="1">
       <w:start w:val="1"/>
@@ -593,6 +683,7 @@
         </w:tabs>
         <w:ind w:left="0" w:hanging="0"/>
       </w:pPr>
+      <w:rPr/>
     </w:lvl>
     <w:lvl w:ilvl="2">
       <w:start w:val="1"/>
@@ -606,6 +697,7 @@
         </w:tabs>
         <w:ind w:left="0" w:hanging="0"/>
       </w:pPr>
+      <w:rPr/>
     </w:lvl>
     <w:lvl w:ilvl="3">
       <w:start w:val="1"/>
@@ -619,6 +711,7 @@
         </w:tabs>
         <w:ind w:left="0" w:hanging="0"/>
       </w:pPr>
+      <w:rPr/>
     </w:lvl>
     <w:lvl w:ilvl="4">
       <w:start w:val="1"/>
@@ -632,6 +725,7 @@
         </w:tabs>
         <w:ind w:left="0" w:hanging="0"/>
       </w:pPr>
+      <w:rPr/>
     </w:lvl>
     <w:lvl w:ilvl="5">
       <w:start w:val="1"/>
@@ -645,6 +739,7 @@
         </w:tabs>
         <w:ind w:left="0" w:hanging="0"/>
       </w:pPr>
+      <w:rPr/>
     </w:lvl>
     <w:lvl w:ilvl="6">
       <w:start w:val="1"/>
@@ -658,6 +753,7 @@
         </w:tabs>
         <w:ind w:left="0" w:hanging="0"/>
       </w:pPr>
+      <w:rPr/>
     </w:lvl>
     <w:lvl w:ilvl="7">
       <w:start w:val="1"/>
@@ -671,6 +767,7 @@
         </w:tabs>
         <w:ind w:left="0" w:hanging="0"/>
       </w:pPr>
+      <w:rPr/>
     </w:lvl>
     <w:lvl w:ilvl="8">
       <w:start w:val="1"/>
@@ -684,132 +781,126 @@
         </w:tabs>
         <w:ind w:left="0" w:hanging="0"/>
       </w:pPr>
+      <w:rPr/>
     </w:lvl>
   </w:abstractNum>
   <w:abstractNum w:abstractNumId="2">
     <w:lvl w:ilvl="0">
       <w:start w:val="1"/>
-      <w:numFmt w:val="none"/>
-      <w:suff w:val="nothing"/>
-      <w:lvlText w:val=""/>
-      <w:lvlJc w:val="left"/>
-      <w:pPr>
-        <w:tabs>
-          <w:tab w:val="num" w:pos="0"/>
-        </w:tabs>
-        <w:ind w:left="0" w:hanging="0"/>
-      </w:pPr>
-      <w:rPr/>
+      <w:numFmt w:val="bullet"/>
+      <w:lvlText w:val=""/>
+      <w:lvlJc w:val="left"/>
+      <w:pPr>
+        <w:tabs>
+          <w:tab w:val="num" w:pos="0"/>
+        </w:tabs>
+        <w:ind w:left="1800" w:hanging="360"/>
+      </w:pPr>
+      <w:rPr>
+        <w:rFonts w:ascii="Symbol" w:hAnsi="Symbol" w:cs="Symbol" w:hint="default"/>
+      </w:rPr>
     </w:lvl>
     <w:lvl w:ilvl="1">
       <w:start w:val="1"/>
-      <w:numFmt w:val="none"/>
-      <w:suff w:val="nothing"/>
-      <w:lvlText w:val=""/>
-      <w:lvlJc w:val="left"/>
-      <w:pPr>
-        <w:tabs>
-          <w:tab w:val="num" w:pos="0"/>
-        </w:tabs>
-        <w:ind w:left="0" w:hanging="0"/>
+      <w:numFmt w:val="decimal"/>
+      <w:lvlText w:val="%2."/>
+      <w:lvlJc w:val="left"/>
+      <w:pPr>
+        <w:tabs>
+          <w:tab w:val="num" w:pos="1080"/>
+        </w:tabs>
+        <w:ind w:left="1080" w:hanging="360"/>
       </w:pPr>
       <w:rPr/>
     </w:lvl>
     <w:lvl w:ilvl="2">
       <w:start w:val="1"/>
-      <w:numFmt w:val="none"/>
-      <w:suff w:val="nothing"/>
-      <w:lvlText w:val=""/>
-      <w:lvlJc w:val="left"/>
-      <w:pPr>
-        <w:tabs>
-          <w:tab w:val="num" w:pos="0"/>
-        </w:tabs>
-        <w:ind w:left="0" w:hanging="0"/>
+      <w:numFmt w:val="decimal"/>
+      <w:lvlText w:val="%3."/>
+      <w:lvlJc w:val="left"/>
+      <w:pPr>
+        <w:tabs>
+          <w:tab w:val="num" w:pos="1440"/>
+        </w:tabs>
+        <w:ind w:left="1440" w:hanging="360"/>
       </w:pPr>
       <w:rPr/>
     </w:lvl>
     <w:lvl w:ilvl="3">
       <w:start w:val="1"/>
-      <w:numFmt w:val="none"/>
-      <w:suff w:val="nothing"/>
-      <w:lvlText w:val=""/>
-      <w:lvlJc w:val="left"/>
-      <w:pPr>
-        <w:tabs>
-          <w:tab w:val="num" w:pos="0"/>
-        </w:tabs>
-        <w:ind w:left="0" w:hanging="0"/>
+      <w:numFmt w:val="decimal"/>
+      <w:lvlText w:val="%4."/>
+      <w:lvlJc w:val="left"/>
+      <w:pPr>
+        <w:tabs>
+          <w:tab w:val="num" w:pos="1800"/>
+        </w:tabs>
+        <w:ind w:left="1800" w:hanging="360"/>
       </w:pPr>
       <w:rPr/>
     </w:lvl>
     <w:lvl w:ilvl="4">
       <w:start w:val="1"/>
-      <w:numFmt w:val="none"/>
-      <w:suff w:val="nothing"/>
-      <w:lvlText w:val=""/>
-      <w:lvlJc w:val="left"/>
-      <w:pPr>
-        <w:tabs>
-          <w:tab w:val="num" w:pos="0"/>
-        </w:tabs>
-        <w:ind w:left="0" w:hanging="0"/>
+      <w:numFmt w:val="decimal"/>
+      <w:lvlText w:val="%5."/>
+      <w:lvlJc w:val="left"/>
+      <w:pPr>
+        <w:tabs>
+          <w:tab w:val="num" w:pos="2160"/>
+        </w:tabs>
+        <w:ind w:left="2160" w:hanging="360"/>
       </w:pPr>
       <w:rPr/>
     </w:lvl>
     <w:lvl w:ilvl="5">
       <w:start w:val="1"/>
-      <w:numFmt w:val="none"/>
-      <w:suff w:val="nothing"/>
-      <w:lvlText w:val=""/>
-      <w:lvlJc w:val="left"/>
-      <w:pPr>
-        <w:tabs>
-          <w:tab w:val="num" w:pos="0"/>
-        </w:tabs>
-        <w:ind w:left="0" w:hanging="0"/>
+      <w:numFmt w:val="decimal"/>
+      <w:lvlText w:val="%6."/>
+      <w:lvlJc w:val="left"/>
+      <w:pPr>
+        <w:tabs>
+          <w:tab w:val="num" w:pos="2520"/>
+        </w:tabs>
+        <w:ind w:left="2520" w:hanging="360"/>
       </w:pPr>
       <w:rPr/>
     </w:lvl>
     <w:lvl w:ilvl="6">
       <w:start w:val="1"/>
-      <w:numFmt w:val="none"/>
-      <w:suff w:val="nothing"/>
-      <w:lvlText w:val=""/>
-      <w:lvlJc w:val="left"/>
-      <w:pPr>
-        <w:tabs>
-          <w:tab w:val="num" w:pos="0"/>
-        </w:tabs>
-        <w:ind w:left="0" w:hanging="0"/>
+      <w:numFmt w:val="decimal"/>
+      <w:lvlText w:val="%7."/>
+      <w:lvlJc w:val="left"/>
+      <w:pPr>
+        <w:tabs>
+          <w:tab w:val="num" w:pos="2880"/>
+        </w:tabs>
+        <w:ind w:left="2880" w:hanging="360"/>
       </w:pPr>
       <w:rPr/>
     </w:lvl>
     <w:lvl w:ilvl="7">
       <w:start w:val="1"/>
-      <w:numFmt w:val="none"/>
-      <w:suff w:val="nothing"/>
-      <w:lvlText w:val=""/>
-      <w:lvlJc w:val="left"/>
-      <w:pPr>
-        <w:tabs>
-          <w:tab w:val="num" w:pos="0"/>
-        </w:tabs>
-        <w:ind w:left="0" w:hanging="0"/>
+      <w:numFmt w:val="decimal"/>
+      <w:lvlText w:val="%8."/>
+      <w:lvlJc w:val="left"/>
+      <w:pPr>
+        <w:tabs>
+          <w:tab w:val="num" w:pos="3240"/>
+        </w:tabs>
+        <w:ind w:left="3240" w:hanging="360"/>
       </w:pPr>
       <w:rPr/>
     </w:lvl>
     <w:lvl w:ilvl="8">
       <w:start w:val="1"/>
-      <w:numFmt w:val="none"/>
-      <w:suff w:val="nothing"/>
-      <w:lvlText w:val=""/>
-      <w:lvlJc w:val="left"/>
-      <w:pPr>
-        <w:tabs>
-          <w:tab w:val="num" w:pos="0"/>
-        </w:tabs>
-        <w:ind w:left="0" w:hanging="0"/>
+      <w:numFmt w:val="decimal"/>
+      <w:lvlText w:val="%9."/>
+      <w:lvlJc w:val="left"/>
+      <w:pPr>
+        <w:tabs>
+          <w:tab w:val="num" w:pos="3600"/>
+        </w:tabs>
+        <w:ind w:left="3600" w:hanging="360"/>
       </w:pPr>
       <w:rPr/>
     </w:lvl>
@@ -824,7 +915,7 @@
         <w:tabs>
           <w:tab w:val="num" w:pos="0"/>
         </w:tabs>
-        <w:ind w:left="1800" w:hanging="360"/>
+        <w:ind w:left="720" w:hanging="360"/>
       </w:pPr>
       <w:rPr>
         <w:rFonts w:ascii="Symbol" w:hAnsi="Symbol" w:cs="Symbol" w:hint="default"/>
@@ -938,122 +1029,120 @@
   <w:abstractNum w:abstractNumId="4">
     <w:lvl w:ilvl="0">
       <w:start w:val="1"/>
-      <w:numFmt w:val="bullet"/>
-      <w:lvlText w:val=""/>
-      <w:lvlJc w:val="left"/>
-      <w:pPr>
-        <w:tabs>
-          <w:tab w:val="num" w:pos="0"/>
-        </w:tabs>
-        <w:ind w:left="720" w:hanging="360"/>
-      </w:pPr>
-      <w:rPr>
-        <w:rFonts w:ascii="Symbol" w:hAnsi="Symbol" w:cs="Symbol" w:hint="default"/>
-      </w:rPr>
+      <w:numFmt w:val="none"/>
+      <w:suff w:val="nothing"/>
+      <w:lvlText w:val=""/>
+      <w:lvlJc w:val="left"/>
+      <w:pPr>
+        <w:tabs>
+          <w:tab w:val="num" w:pos="0"/>
+        </w:tabs>
+        <w:ind w:left="0" w:hanging="0"/>
+      </w:pPr>
     </w:lvl>
     <w:lvl w:ilvl="1">
       <w:start w:val="1"/>
-      <w:numFmt w:val="decimal"/>
-      <w:lvlText w:val="%2."/>
-      <w:lvlJc w:val="left"/>
-      <w:pPr>
-        <w:tabs>
-          <w:tab w:val="num" w:pos="1080"/>
-        </w:tabs>
-        <w:ind w:left="1080" w:hanging="360"/>
-      </w:pPr>
-      <w:rPr/>
+      <w:numFmt w:val="none"/>
+      <w:suff w:val="nothing"/>
+      <w:lvlText w:val=""/>
+      <w:lvlJc w:val="left"/>
+      <w:pPr>
+        <w:tabs>
+          <w:tab w:val="num" w:pos="0"/>
+        </w:tabs>
+        <w:ind w:left="0" w:hanging="0"/>
+      </w:pPr>
     </w:lvl>
     <w:lvl w:ilvl="2">
       <w:start w:val="1"/>
-      <w:numFmt w:val="decimal"/>
-      <w:lvlText w:val="%3."/>
-      <w:lvlJc w:val="left"/>
-      <w:pPr>
-        <w:tabs>
-          <w:tab w:val="num" w:pos="1440"/>
-        </w:tabs>
-        <w:ind w:left="1440" w:hanging="360"/>
-      </w:pPr>
-      <w:rPr/>
+      <w:numFmt w:val="none"/>
+      <w:suff w:val="nothing"/>
+      <w:lvlText w:val=""/>
+      <w:lvlJc w:val="left"/>
+      <w:pPr>
+        <w:tabs>
+          <w:tab w:val="num" w:pos="0"/>
+        </w:tabs>
+        <w:ind w:left="0" w:hanging="0"/>
+      </w:pPr>
     </w:lvl>
     <w:lvl w:ilvl="3">
       <w:start w:val="1"/>
-      <w:numFmt w:val="decimal"/>
-      <w:lvlText w:val="%4."/>
-      <w:lvlJc w:val="left"/>
-      <w:pPr>
-        <w:tabs>
-          <w:tab w:val="num" w:pos="1800"/>
-        </w:tabs>
-        <w:ind w:left="1800" w:hanging="360"/>
-      </w:pPr>
-      <w:rPr/>
+      <w:numFmt w:val="none"/>
+      <w:suff w:val="nothing"/>
+      <w:lvlText w:val=""/>
+      <w:lvlJc w:val="left"/>
+      <w:pPr>
+        <w:tabs>
+          <w:tab w:val="num" w:pos="0"/>
+        </w:tabs>
+        <w:ind w:left="0" w:hanging="0"/>
+      </w:pPr>
     </w:lvl>
     <w:lvl w:ilvl="4">
       <w:start w:val="1"/>
-      <w:numFmt w:val="decimal"/>
-      <w:lvlText w:val="%5."/>
-      <w:lvlJc w:val="left"/>
-      <w:pPr>
-        <w:tabs>
-          <w:tab w:val="num" w:pos="2160"/>
-        </w:tabs>
-        <w:ind w:left="2160" w:hanging="360"/>
-      </w:pPr>
-      <w:rPr/>
+      <w:numFmt w:val="none"/>
+      <w:suff w:val="nothing"/>
+      <w:lvlText w:val=""/>
+      <w:lvlJc w:val="left"/>
+      <w:pPr>
+        <w:tabs>
+          <w:tab w:val="num" w:pos="0"/>
+        </w:tabs>
+        <w:ind w:left="0" w:hanging="0"/>
+      </w:pPr>
     </w:lvl>
     <w:lvl w:ilvl="5">
       <w:start w:val="1"/>
-      <w:numFmt w:val="decimal"/>
-      <w:lvlText w:val="%6."/>
-      <w:lvlJc w:val="left"/>
-      <w:pPr>
-        <w:tabs>
-          <w:tab w:val="num" w:pos="2520"/>
-        </w:tabs>
-        <w:ind w:left="2520" w:hanging="360"/>
-      </w:pPr>
-      <w:rPr/>
+      <w:numFmt w:val="none"/>
+      <w:suff w:val="nothing"/>
+      <w:lvlText w:val=""/>
+      <w:lvlJc w:val="left"/>
+      <w:pPr>
+        <w:tabs>
+          <w:tab w:val="num" w:pos="0"/>
+        </w:tabs>
+        <w:ind w:left="0" w:hanging="0"/>
+      </w:pPr>
     </w:lvl>
     <w:lvl w:ilvl="6">
       <w:start w:val="1"/>
-      <w:numFmt w:val="decimal"/>
-      <w:lvlText w:val="%7."/>
-      <w:lvlJc w:val="left"/>
-      <w:pPr>
-        <w:tabs>
-          <w:tab w:val="num" w:pos="2880"/>
-        </w:tabs>
-        <w:ind w:left="2880" w:hanging="360"/>
-      </w:pPr>
-      <w:rPr/>
+      <w:numFmt w:val="none"/>
+      <w:suff w:val="nothing"/>
+      <w:lvlText w:val=""/>
+      <w:lvlJc w:val="left"/>
+      <w:pPr>
+        <w:tabs>
+          <w:tab w:val="num" w:pos="0"/>
+        </w:tabs>
+        <w:ind w:left="0" w:hanging="0"/>
+      </w:pPr>
     </w:lvl>
     <w:lvl w:ilvl="7">
       <w:start w:val="1"/>
-      <w:numFmt w:val="decimal"/>
-      <w:lvlText w:val="%8."/>
-      <w:lvlJc w:val="left"/>
-      <w:pPr>
-        <w:tabs>
-          <w:tab w:val="num" w:pos="3240"/>
-        </w:tabs>
-        <w:ind w:left="3240" w:hanging="360"/>
-      </w:pPr>
-      <w:rPr/>
+      <w:numFmt w:val="none"/>
+      <w:suff w:val="nothing"/>
+      <w:lvlText w:val=""/>
+      <w:lvlJc w:val="left"/>
+      <w:pPr>
+        <w:tabs>
+          <w:tab w:val="num" w:pos="0"/>
+        </w:tabs>
+        <w:ind w:left="0" w:hanging="0"/>
+      </w:pPr>
     </w:lvl>
     <w:lvl w:ilvl="8">
       <w:start w:val="1"/>
-      <w:numFmt w:val="decimal"/>
-      <w:lvlText w:val="%9."/>
-      <w:lvlJc w:val="left"/>
-      <w:pPr>
-        <w:tabs>
-          <w:tab w:val="num" w:pos="3600"/>
-        </w:tabs>
-        <w:ind w:left="3600" w:hanging="360"/>
-      </w:pPr>
-      <w:rPr/>
+      <w:numFmt w:val="none"/>
+      <w:suff w:val="nothing"/>
+      <w:lvlText w:val=""/>
+      <w:lvlJc w:val="left"/>
+      <w:pPr>
+        <w:tabs>
+          <w:tab w:val="num" w:pos="0"/>
+        </w:tabs>
+        <w:ind w:left="0" w:hanging="0"/>
+      </w:pPr>
     </w:lvl>
   </w:abstractNum>
   <w:num w:numId="1">
@@ -1108,7 +1197,7 @@
     </w:rPr>
   </w:style>
   <w:style w:type="paragraph" w:styleId="Heading1">
-    <w:name w:val="Heading 1"/>
+    <w:name w:val="heading 1"/>
     <w:basedOn w:val="Normal"/>
     <w:next w:val="Normal"/>
     <w:qFormat/>
@@ -1116,7 +1205,7 @@
       <w:keepNext w:val="true"/>
       <w:numPr>
         <w:ilvl w:val="0"/>
-        <w:numId w:val="2"/>
+        <w:numId w:val="1"/>
       </w:numPr>
       <w:outlineLvl w:val="0"/>
     </w:pPr>
@@ -1301,7 +1390,7 @@
     </w:rPr>
   </w:style>
   <w:style w:type="paragraph" w:styleId="Caption">
-    <w:name w:val="Caption"/>
+    <w:name w:val="caption"/>
     <w:basedOn w:val="Normal"/>
     <w:qFormat/>
     <w:pPr>
@@ -1327,7 +1416,7 @@
       <w:rFonts w:cs="Arial"/>
     </w:rPr>
   </w:style>
-  <w:style w:type="paragraph" w:styleId="Caption1">
+  <w:style w:type="paragraph" w:styleId="caption1">
     <w:name w:val="caption1"/>
     <w:basedOn w:val="Normal"/>
     <w:qFormat/>
@@ -1358,7 +1447,7 @@
     <w:rPr/>
   </w:style>
   <w:style w:type="paragraph" w:styleId="Header">
-    <w:name w:val="Header"/>
+    <w:name w:val="header"/>
     <w:basedOn w:val="Normal"/>
     <w:pPr>
       <w:tabs>
@@ -1370,7 +1459,7 @@
     <w:rPr/>
   </w:style>
   <w:style w:type="paragraph" w:styleId="Footer">
-    <w:name w:val="Footer"/>
+    <w:name w:val="footer"/>
     <w:basedOn w:val="Normal"/>
     <w:pPr>
       <w:tabs>

</xml_diff>